<commit_message>
Implementação da classe TesteLogin.java
</commit_message>
<xml_diff>
--- a/docs/Relatorio - Teste de Software.docx
+++ b/docs/Relatorio - Teste de Software.docx
@@ -368,8 +368,10 @@
       <w:r>
         <w:rPr>
           <w:rFonts w:ascii="Arial" w:hAnsi="Arial" w:cs="Arial"/>
-          <w:sz w:val="24"/>
-          <w:szCs w:val="24"/>
+          <w:noProof/>
+          <w:sz w:val="24"/>
+          <w:szCs w:val="24"/>
+          <w:lang w:eastAsia="pt-BR"/>
         </w:rPr>
         <w:drawing>
           <wp:inline distT="0" distB="0" distL="0" distR="0" wp14:anchorId="34F587F0" wp14:editId="4D1FDEAF">
@@ -663,10 +665,10 @@
             <v:path o:extrusionok="f" gradientshapeok="t" o:connecttype="rect"/>
             <o:lock v:ext="edit" aspectratio="t"/>
           </v:shapetype>
-          <v:shape id="_x0000_i1033" type="#_x0000_t75" style="width:485.25pt;height:320.25pt" o:ole="">
+          <v:shape id="_x0000_i1025" type="#_x0000_t75" style="width:484.75pt;height:319.8pt" o:ole="">
             <v:imagedata r:id="rId10" o:title=""/>
           </v:shape>
-          <o:OLEObject Type="Embed" ProgID="Excel.Sheet.12" ShapeID="_x0000_i1033" DrawAspect="Content" ObjectID="_1493551641" r:id="rId11"/>
+          <o:OLEObject Type="Embed" ProgID="Excel.Sheet.12" ShapeID="_x0000_i1025" DrawAspect="Content" ObjectID="_1493556035" r:id="rId11"/>
         </w:object>
       </w:r>
     </w:p>
@@ -847,8 +849,10 @@
         <w:rPr>
           <w:rFonts w:ascii="Arial" w:hAnsi="Arial" w:cs="Arial"/>
           <w:b/>
-          <w:sz w:val="24"/>
-          <w:szCs w:val="24"/>
+          <w:noProof/>
+          <w:sz w:val="24"/>
+          <w:szCs w:val="24"/>
+          <w:lang w:eastAsia="pt-BR"/>
         </w:rPr>
         <w:drawing>
           <wp:inline distT="0" distB="0" distL="0" distR="0" wp14:anchorId="725C7985" wp14:editId="4408FC8F">
@@ -900,8 +904,10 @@
         <w:rPr>
           <w:rFonts w:ascii="Arial" w:hAnsi="Arial" w:cs="Arial"/>
           <w:b/>
-          <w:sz w:val="24"/>
-          <w:szCs w:val="24"/>
+          <w:noProof/>
+          <w:sz w:val="24"/>
+          <w:szCs w:val="24"/>
+          <w:lang w:eastAsia="pt-BR"/>
         </w:rPr>
         <w:drawing>
           <wp:inline distT="0" distB="0" distL="0" distR="0" wp14:anchorId="08C50E0D" wp14:editId="2DEECBA5">
@@ -953,8 +959,10 @@
         <w:rPr>
           <w:rFonts w:ascii="Arial" w:hAnsi="Arial" w:cs="Arial"/>
           <w:b/>
-          <w:sz w:val="24"/>
-          <w:szCs w:val="24"/>
+          <w:noProof/>
+          <w:sz w:val="24"/>
+          <w:szCs w:val="24"/>
+          <w:lang w:eastAsia="pt-BR"/>
         </w:rPr>
         <w:lastRenderedPageBreak/>
         <w:drawing>
@@ -1015,16 +1023,7 @@
           <w:sz w:val="24"/>
           <w:szCs w:val="24"/>
         </w:rPr>
-        <w:t>Baseado nessas métricas identifique class</w:t>
-      </w:r>
-      <w:r>
-        <w:rPr>
-          <w:rFonts w:ascii="Arial" w:hAnsi="Arial" w:cs="Arial"/>
-          <w:b/>
-          <w:sz w:val="24"/>
-          <w:szCs w:val="24"/>
-        </w:rPr>
-        <w:t>es e métodos que devem ser mais</w:t>
+        <w:t>Baseado nessas métricas identifique classes e métodos que devem ser mais</w:t>
       </w:r>
       <w:r>
         <w:rPr>
@@ -1070,8 +1069,10 @@
         <w:rPr>
           <w:rFonts w:ascii="Arial" w:hAnsi="Arial" w:cs="Arial"/>
           <w:b/>
-          <w:sz w:val="24"/>
-          <w:szCs w:val="24"/>
+          <w:noProof/>
+          <w:sz w:val="24"/>
+          <w:szCs w:val="24"/>
+          <w:lang w:eastAsia="pt-BR"/>
         </w:rPr>
         <w:drawing>
           <wp:inline distT="0" distB="0" distL="0" distR="0" wp14:anchorId="247990F0" wp14:editId="6336DBF4">
@@ -1340,8 +1341,10 @@
       <w:r>
         <w:rPr>
           <w:rFonts w:ascii="Arial" w:hAnsi="Arial" w:cs="Arial"/>
-          <w:sz w:val="24"/>
-          <w:szCs w:val="24"/>
+          <w:noProof/>
+          <w:sz w:val="24"/>
+          <w:szCs w:val="24"/>
+          <w:lang w:eastAsia="pt-BR"/>
         </w:rPr>
         <w:drawing>
           <wp:inline distT="0" distB="0" distL="0" distR="0" wp14:anchorId="61B4022E" wp14:editId="1893FC3C">
@@ -1394,8 +1397,10 @@
         <w:rPr>
           <w:rFonts w:ascii="Arial" w:hAnsi="Arial" w:cs="Arial"/>
           <w:b/>
-          <w:sz w:val="24"/>
-          <w:szCs w:val="24"/>
+          <w:noProof/>
+          <w:sz w:val="24"/>
+          <w:szCs w:val="24"/>
+          <w:lang w:eastAsia="pt-BR"/>
         </w:rPr>
         <w:lastRenderedPageBreak/>
         <w:drawing>
@@ -1445,8 +1450,6 @@
           <w:szCs w:val="24"/>
         </w:rPr>
       </w:pPr>
-      <w:bookmarkStart w:id="0" w:name="_GoBack"/>
-      <w:bookmarkEnd w:id="0"/>
     </w:p>
     <w:p>
       <w:pPr>
@@ -1523,14 +1526,27 @@
       <w:r>
         <w:t xml:space="preserve">Figura </w:t>
       </w:r>
-      <w:fldSimple w:instr=" SEQ Figura \* ARABIC ">
-        <w:r>
-          <w:rPr>
-            <w:noProof/>
-          </w:rPr>
-          <w:t>1</w:t>
-        </w:r>
-      </w:fldSimple>
+      <w:r>
+        <w:fldChar w:fldCharType="begin"/>
+      </w:r>
+      <w:r>
+        <w:instrText xml:space="preserve"> SEQ Figura \* ARABIC </w:instrText>
+      </w:r>
+      <w:r>
+        <w:fldChar w:fldCharType="separate"/>
+      </w:r>
+      <w:r>
+        <w:rPr>
+          <w:noProof/>
+        </w:rPr>
+        <w:t>1</w:t>
+      </w:r>
+      <w:r>
+        <w:rPr>
+          <w:noProof/>
+        </w:rPr>
+        <w:fldChar w:fldCharType="end"/>
+      </w:r>
       <w:r>
         <w:t xml:space="preserve"> - Salvar Cliente</w:t>
       </w:r>
@@ -1566,14 +1582,27 @@
       <w:r>
         <w:t xml:space="preserve">Figura </w:t>
       </w:r>
-      <w:fldSimple w:instr=" SEQ Figura \* ARABIC ">
-        <w:r>
-          <w:rPr>
-            <w:noProof/>
-          </w:rPr>
-          <w:t>2</w:t>
-        </w:r>
-      </w:fldSimple>
+      <w:r>
+        <w:fldChar w:fldCharType="begin"/>
+      </w:r>
+      <w:r>
+        <w:instrText xml:space="preserve"> SEQ Figura \* ARABIC </w:instrText>
+      </w:r>
+      <w:r>
+        <w:fldChar w:fldCharType="separate"/>
+      </w:r>
+      <w:r>
+        <w:rPr>
+          <w:noProof/>
+        </w:rPr>
+        <w:t>2</w:t>
+      </w:r>
+      <w:r>
+        <w:rPr>
+          <w:noProof/>
+        </w:rPr>
+        <w:fldChar w:fldCharType="end"/>
+      </w:r>
       <w:r>
         <w:t xml:space="preserve"> - Efetuar </w:t>
       </w:r>
@@ -1703,16 +1732,43 @@
           <w:sz w:val="24"/>
           <w:szCs w:val="24"/>
         </w:rPr>
+        <w:fldChar w:fldCharType="begin"/>
+      </w:r>
+      <w:r>
+        <w:rPr>
+          <w:rFonts w:ascii="Arial" w:hAnsi="Arial" w:cs="Arial"/>
+          <w:sz w:val="24"/>
+          <w:szCs w:val="24"/>
+        </w:rPr>
+        <w:instrText xml:space="preserve"> LINK Excel.Sheet.12 "C:\\Users\\Charleston Campos\\git\\ProjetoSpring\\docs\\Analise Valor Limite.xlsx" "" \a \p \f 0 </w:instrText>
+      </w:r>
+      <w:r>
+        <w:rPr>
+          <w:rFonts w:ascii="Arial" w:hAnsi="Arial" w:cs="Arial"/>
+          <w:sz w:val="24"/>
+          <w:szCs w:val="24"/>
+        </w:rPr>
+        <w:fldChar w:fldCharType="separate"/>
+      </w:r>
+      <w:r>
+        <w:rPr>
+          <w:rFonts w:ascii="Arial" w:hAnsi="Arial" w:cs="Arial"/>
+          <w:sz w:val="24"/>
+          <w:szCs w:val="24"/>
+        </w:rPr>
         <w:object w:dxaOrig="1531" w:dyaOrig="990">
-          <v:shape id="_x0000_i1044" type="#_x0000_t75" style="width:76.5pt;height:49.5pt" o:ole="">
+          <v:shape id="_x0000_i1026" type="#_x0000_t75" style="width:76.2pt;height:49.4pt">
             <v:imagedata r:id="rId20" o:title=""/>
           </v:shape>
-          <o:OLEObject Type="Link" ProgID="Excel.Sheet.12" ShapeID="_x0000_i1044" DrawAspect="Icon" r:id="rId21" UpdateMode="Always">
-            <o:LinkType>EnhancedMetaFile</o:LinkType>
-            <o:LockedField>false</o:LockedField>
-            <o:FieldCodes>\f 0</o:FieldCodes>
-          </o:OLEObject>
         </w:object>
+      </w:r>
+      <w:r>
+        <w:rPr>
+          <w:rFonts w:ascii="Arial" w:hAnsi="Arial" w:cs="Arial"/>
+          <w:sz w:val="24"/>
+          <w:szCs w:val="24"/>
+        </w:rPr>
+        <w:fldChar w:fldCharType="end"/>
       </w:r>
     </w:p>
     <w:p>
@@ -1783,14 +1839,73 @@
         <w:rPr>
           <w:rFonts w:ascii="Arial" w:hAnsi="Arial" w:cs="Arial"/>
           <w:b/>
-          <w:sz w:val="24"/>
-          <w:szCs w:val="24"/>
+          <w:noProof/>
+          <w:sz w:val="24"/>
+          <w:szCs w:val="24"/>
+          <w:lang w:eastAsia="pt-BR"/>
         </w:rPr>
         <w:drawing>
           <wp:inline distT="0" distB="0" distL="0" distR="0" wp14:anchorId="31772F7A" wp14:editId="14EC9D10">
             <wp:extent cx="5760085" cy="5201285"/>
             <wp:effectExtent l="0" t="0" r="0" b="0"/>
             <wp:docPr id="11" name="Imagem 11"/>
+            <wp:cNvGraphicFramePr>
+              <a:graphicFrameLocks xmlns:a="http://schemas.openxmlformats.org/drawingml/2006/main" noChangeAspect="1"/>
+            </wp:cNvGraphicFramePr>
+            <a:graphic xmlns:a="http://schemas.openxmlformats.org/drawingml/2006/main">
+              <a:graphicData uri="http://schemas.openxmlformats.org/drawingml/2006/picture">
+                <pic:pic xmlns:pic="http://schemas.openxmlformats.org/drawingml/2006/picture">
+                  <pic:nvPicPr>
+                    <pic:cNvPr id="1" name=""/>
+                    <pic:cNvPicPr/>
+                  </pic:nvPicPr>
+                  <pic:blipFill>
+                    <a:blip r:embed="rId21"/>
+                    <a:stretch>
+                      <a:fillRect/>
+                    </a:stretch>
+                  </pic:blipFill>
+                  <pic:spPr>
+                    <a:xfrm>
+                      <a:off x="0" y="0"/>
+                      <a:ext cx="5760085" cy="5201285"/>
+                    </a:xfrm>
+                    <a:prstGeom prst="rect">
+                      <a:avLst/>
+                    </a:prstGeom>
+                  </pic:spPr>
+                </pic:pic>
+              </a:graphicData>
+            </a:graphic>
+          </wp:inline>
+        </w:drawing>
+      </w:r>
+    </w:p>
+    <w:p>
+      <w:pPr>
+        <w:pStyle w:val="PargrafodaLista"/>
+        <w:rPr>
+          <w:rFonts w:ascii="Arial" w:hAnsi="Arial" w:cs="Arial"/>
+          <w:b/>
+          <w:sz w:val="24"/>
+          <w:szCs w:val="24"/>
+        </w:rPr>
+      </w:pPr>
+      <w:r>
+        <w:rPr>
+          <w:rFonts w:ascii="Arial" w:hAnsi="Arial" w:cs="Arial"/>
+          <w:b/>
+          <w:noProof/>
+          <w:sz w:val="24"/>
+          <w:szCs w:val="24"/>
+          <w:lang w:eastAsia="pt-BR"/>
+        </w:rPr>
+        <w:lastRenderedPageBreak/>
+        <w:drawing>
+          <wp:inline distT="0" distB="0" distL="0" distR="0" wp14:anchorId="581FC5C1" wp14:editId="12F80729">
+            <wp:extent cx="5760085" cy="4130040"/>
+            <wp:effectExtent l="0" t="0" r="0" b="3810"/>
+            <wp:docPr id="12" name="Imagem 12"/>
             <wp:cNvGraphicFramePr>
               <a:graphicFrameLocks xmlns:a="http://schemas.openxmlformats.org/drawingml/2006/main" noChangeAspect="1"/>
             </wp:cNvGraphicFramePr>
@@ -1810,7 +1925,7 @@
                   <pic:spPr>
                     <a:xfrm>
                       <a:off x="0" y="0"/>
-                      <a:ext cx="5760085" cy="5201285"/>
+                      <a:ext cx="5760085" cy="4130040"/>
                     </a:xfrm>
                     <a:prstGeom prst="rect">
                       <a:avLst/>
@@ -1837,15 +1952,17 @@
         <w:rPr>
           <w:rFonts w:ascii="Arial" w:hAnsi="Arial" w:cs="Arial"/>
           <w:b/>
-          <w:sz w:val="24"/>
-          <w:szCs w:val="24"/>
+          <w:noProof/>
+          <w:sz w:val="24"/>
+          <w:szCs w:val="24"/>
+          <w:lang w:eastAsia="pt-BR"/>
         </w:rPr>
         <w:lastRenderedPageBreak/>
         <w:drawing>
-          <wp:inline distT="0" distB="0" distL="0" distR="0" wp14:anchorId="581FC5C1" wp14:editId="12F80729">
-            <wp:extent cx="5760085" cy="4130040"/>
-            <wp:effectExtent l="0" t="0" r="0" b="3810"/>
-            <wp:docPr id="12" name="Imagem 12"/>
+          <wp:inline distT="0" distB="0" distL="0" distR="0" wp14:anchorId="00A21AD2" wp14:editId="2C9CD5BB">
+            <wp:extent cx="5760085" cy="5275580"/>
+            <wp:effectExtent l="0" t="0" r="0" b="1270"/>
+            <wp:docPr id="13" name="Imagem 13"/>
             <wp:cNvGraphicFramePr>
               <a:graphicFrameLocks xmlns:a="http://schemas.openxmlformats.org/drawingml/2006/main" noChangeAspect="1"/>
             </wp:cNvGraphicFramePr>
@@ -1865,7 +1982,7 @@
                   <pic:spPr>
                     <a:xfrm>
                       <a:off x="0" y="0"/>
-                      <a:ext cx="5760085" cy="4130040"/>
+                      <a:ext cx="5760085" cy="5275580"/>
                     </a:xfrm>
                     <a:prstGeom prst="rect">
                       <a:avLst/>
@@ -1892,15 +2009,17 @@
         <w:rPr>
           <w:rFonts w:ascii="Arial" w:hAnsi="Arial" w:cs="Arial"/>
           <w:b/>
-          <w:sz w:val="24"/>
-          <w:szCs w:val="24"/>
+          <w:noProof/>
+          <w:sz w:val="24"/>
+          <w:szCs w:val="24"/>
+          <w:lang w:eastAsia="pt-BR"/>
         </w:rPr>
         <w:lastRenderedPageBreak/>
         <w:drawing>
-          <wp:inline distT="0" distB="0" distL="0" distR="0" wp14:anchorId="00A21AD2" wp14:editId="2C9CD5BB">
-            <wp:extent cx="5760085" cy="5275580"/>
-            <wp:effectExtent l="0" t="0" r="0" b="1270"/>
-            <wp:docPr id="13" name="Imagem 13"/>
+          <wp:inline distT="0" distB="0" distL="0" distR="0" wp14:anchorId="552642DC" wp14:editId="5B431999">
+            <wp:extent cx="5760085" cy="6580505"/>
+            <wp:effectExtent l="0" t="0" r="0" b="0"/>
+            <wp:docPr id="14" name="Imagem 14"/>
             <wp:cNvGraphicFramePr>
               <a:graphicFrameLocks xmlns:a="http://schemas.openxmlformats.org/drawingml/2006/main" noChangeAspect="1"/>
             </wp:cNvGraphicFramePr>
@@ -1920,7 +2039,7 @@
                   <pic:spPr>
                     <a:xfrm>
                       <a:off x="0" y="0"/>
-                      <a:ext cx="5760085" cy="5275580"/>
+                      <a:ext cx="5760085" cy="6580505"/>
                     </a:xfrm>
                     <a:prstGeom prst="rect">
                       <a:avLst/>
@@ -1947,15 +2066,17 @@
         <w:rPr>
           <w:rFonts w:ascii="Arial" w:hAnsi="Arial" w:cs="Arial"/>
           <w:b/>
-          <w:sz w:val="24"/>
-          <w:szCs w:val="24"/>
+          <w:noProof/>
+          <w:sz w:val="24"/>
+          <w:szCs w:val="24"/>
+          <w:lang w:eastAsia="pt-BR"/>
         </w:rPr>
         <w:lastRenderedPageBreak/>
         <w:drawing>
-          <wp:inline distT="0" distB="0" distL="0" distR="0" wp14:anchorId="552642DC" wp14:editId="5B431999">
-            <wp:extent cx="5760085" cy="6580505"/>
+          <wp:inline distT="0" distB="0" distL="0" distR="0" wp14:anchorId="676950B2" wp14:editId="0273510F">
+            <wp:extent cx="5760085" cy="6504305"/>
             <wp:effectExtent l="0" t="0" r="0" b="0"/>
-            <wp:docPr id="14" name="Imagem 14"/>
+            <wp:docPr id="15" name="Imagem 15"/>
             <wp:cNvGraphicFramePr>
               <a:graphicFrameLocks xmlns:a="http://schemas.openxmlformats.org/drawingml/2006/main" noChangeAspect="1"/>
             </wp:cNvGraphicFramePr>
@@ -1975,7 +2096,7 @@
                   <pic:spPr>
                     <a:xfrm>
                       <a:off x="0" y="0"/>
-                      <a:ext cx="5760085" cy="6580505"/>
+                      <a:ext cx="5760085" cy="6504305"/>
                     </a:xfrm>
                     <a:prstGeom prst="rect">
                       <a:avLst/>
@@ -2002,15 +2123,17 @@
         <w:rPr>
           <w:rFonts w:ascii="Arial" w:hAnsi="Arial" w:cs="Arial"/>
           <w:b/>
-          <w:sz w:val="24"/>
-          <w:szCs w:val="24"/>
+          <w:noProof/>
+          <w:sz w:val="24"/>
+          <w:szCs w:val="24"/>
+          <w:lang w:eastAsia="pt-BR"/>
         </w:rPr>
         <w:lastRenderedPageBreak/>
         <w:drawing>
-          <wp:inline distT="0" distB="0" distL="0" distR="0" wp14:anchorId="676950B2" wp14:editId="0273510F">
-            <wp:extent cx="5760085" cy="6504305"/>
-            <wp:effectExtent l="0" t="0" r="0" b="0"/>
-            <wp:docPr id="15" name="Imagem 15"/>
+          <wp:inline distT="0" distB="0" distL="0" distR="0" wp14:anchorId="27D07779" wp14:editId="0FE7E8AA">
+            <wp:extent cx="5760085" cy="6430010"/>
+            <wp:effectExtent l="0" t="0" r="0" b="8890"/>
+            <wp:docPr id="16" name="Imagem 16"/>
             <wp:cNvGraphicFramePr>
               <a:graphicFrameLocks xmlns:a="http://schemas.openxmlformats.org/drawingml/2006/main" noChangeAspect="1"/>
             </wp:cNvGraphicFramePr>
@@ -2030,7 +2153,7 @@
                   <pic:spPr>
                     <a:xfrm>
                       <a:off x="0" y="0"/>
-                      <a:ext cx="5760085" cy="6504305"/>
+                      <a:ext cx="5760085" cy="6430010"/>
                     </a:xfrm>
                     <a:prstGeom prst="rect">
                       <a:avLst/>
@@ -2057,15 +2180,16 @@
         <w:rPr>
           <w:rFonts w:ascii="Arial" w:hAnsi="Arial" w:cs="Arial"/>
           <w:b/>
-          <w:sz w:val="24"/>
-          <w:szCs w:val="24"/>
-        </w:rPr>
-        <w:lastRenderedPageBreak/>
+          <w:noProof/>
+          <w:sz w:val="24"/>
+          <w:szCs w:val="24"/>
+          <w:lang w:eastAsia="pt-BR"/>
+        </w:rPr>
         <w:drawing>
-          <wp:inline distT="0" distB="0" distL="0" distR="0" wp14:anchorId="27D07779" wp14:editId="0FE7E8AA">
-            <wp:extent cx="5760085" cy="6430010"/>
-            <wp:effectExtent l="0" t="0" r="0" b="8890"/>
-            <wp:docPr id="16" name="Imagem 16"/>
+          <wp:inline distT="0" distB="0" distL="0" distR="0" wp14:anchorId="3ADAD4D7" wp14:editId="13C22D75">
+            <wp:extent cx="5760085" cy="1803400"/>
+            <wp:effectExtent l="0" t="0" r="0" b="6350"/>
+            <wp:docPr id="9" name="Imagem 9"/>
             <wp:cNvGraphicFramePr>
               <a:graphicFrameLocks xmlns:a="http://schemas.openxmlformats.org/drawingml/2006/main" noChangeAspect="1"/>
             </wp:cNvGraphicFramePr>
@@ -2085,7 +2209,7 @@
                   <pic:spPr>
                     <a:xfrm>
                       <a:off x="0" y="0"/>
-                      <a:ext cx="5760085" cy="6430010"/>
+                      <a:ext cx="5760085" cy="1803400"/>
                     </a:xfrm>
                     <a:prstGeom prst="rect">
                       <a:avLst/>
@@ -2108,18 +2232,148 @@
           <w:szCs w:val="24"/>
         </w:rPr>
       </w:pPr>
-      <w:r>
-        <w:rPr>
-          <w:rFonts w:ascii="Arial" w:hAnsi="Arial" w:cs="Arial"/>
-          <w:b/>
-          <w:sz w:val="24"/>
-          <w:szCs w:val="24"/>
+    </w:p>
+    <w:p>
+      <w:pPr>
+        <w:pStyle w:val="PargrafodaLista"/>
+        <w:rPr>
+          <w:rFonts w:ascii="Arial" w:hAnsi="Arial" w:cs="Arial"/>
+          <w:b/>
+          <w:sz w:val="24"/>
+          <w:szCs w:val="24"/>
+        </w:rPr>
+      </w:pPr>
+    </w:p>
+    <w:p>
+      <w:pPr>
+        <w:pStyle w:val="PargrafodaLista"/>
+        <w:rPr>
+          <w:rFonts w:ascii="Arial" w:hAnsi="Arial" w:cs="Arial"/>
+          <w:b/>
+          <w:sz w:val="24"/>
+          <w:szCs w:val="24"/>
+        </w:rPr>
+      </w:pPr>
+    </w:p>
+    <w:p>
+      <w:pPr>
+        <w:pStyle w:val="PargrafodaLista"/>
+        <w:numPr>
+          <w:ilvl w:val="0"/>
+          <w:numId w:val="1"/>
+        </w:numPr>
+        <w:rPr>
+          <w:rFonts w:ascii="Arial" w:hAnsi="Arial" w:cs="Arial"/>
+          <w:b/>
+          <w:sz w:val="24"/>
+          <w:szCs w:val="24"/>
+        </w:rPr>
+      </w:pPr>
+      <w:r>
+        <w:rPr>
+          <w:rFonts w:ascii="Arial" w:hAnsi="Arial" w:cs="Arial"/>
+          <w:b/>
+          <w:sz w:val="24"/>
+          <w:szCs w:val="24"/>
+        </w:rPr>
+        <w:lastRenderedPageBreak/>
+        <w:t>Ferramenta de teste de cobertura</w:t>
+      </w:r>
+    </w:p>
+    <w:p>
+      <w:pPr>
+        <w:pStyle w:val="PargrafodaLista"/>
+        <w:rPr>
+          <w:rFonts w:ascii="Arial" w:hAnsi="Arial" w:cs="Arial"/>
+          <w:b/>
+          <w:sz w:val="24"/>
+          <w:szCs w:val="24"/>
+        </w:rPr>
+      </w:pPr>
+    </w:p>
+    <w:p>
+      <w:pPr>
+        <w:pStyle w:val="PargrafodaLista"/>
+        <w:rPr>
+          <w:rFonts w:ascii="Arial" w:hAnsi="Arial" w:cs="Arial"/>
+          <w:b/>
+          <w:sz w:val="24"/>
+          <w:szCs w:val="24"/>
+        </w:rPr>
+      </w:pPr>
+      <w:r>
+        <w:rPr>
+          <w:rFonts w:ascii="Arial" w:hAnsi="Arial" w:cs="Arial"/>
+          <w:sz w:val="24"/>
+          <w:szCs w:val="24"/>
+        </w:rPr>
+        <w:t>Utilizamos a ferramenta</w:t>
+      </w:r>
+      <w:r>
+        <w:rPr>
+          <w:rFonts w:ascii="Arial" w:hAnsi="Arial" w:cs="Arial"/>
+          <w:b/>
+          <w:sz w:val="24"/>
+          <w:szCs w:val="24"/>
+        </w:rPr>
+        <w:t xml:space="preserve"> </w:t>
+      </w:r>
+      <w:proofErr w:type="spellStart"/>
+      <w:r>
+        <w:rPr>
+          <w:rFonts w:ascii="Arial" w:hAnsi="Arial" w:cs="Arial"/>
+          <w:b/>
+          <w:sz w:val="24"/>
+          <w:szCs w:val="24"/>
+        </w:rPr>
+        <w:t>Eclemma</w:t>
+      </w:r>
+      <w:proofErr w:type="spellEnd"/>
+      <w:r>
+        <w:rPr>
+          <w:rFonts w:ascii="Arial" w:hAnsi="Arial" w:cs="Arial"/>
+          <w:b/>
+          <w:sz w:val="24"/>
+          <w:szCs w:val="24"/>
+        </w:rPr>
+        <w:t>.</w:t>
+      </w:r>
+    </w:p>
+    <w:p>
+      <w:pPr>
+        <w:pStyle w:val="PargrafodaLista"/>
+        <w:rPr>
+          <w:rFonts w:ascii="Arial" w:hAnsi="Arial" w:cs="Arial"/>
+          <w:b/>
+          <w:sz w:val="24"/>
+          <w:szCs w:val="24"/>
+        </w:rPr>
+      </w:pPr>
+    </w:p>
+    <w:p>
+      <w:pPr>
+        <w:pStyle w:val="PargrafodaLista"/>
+        <w:rPr>
+          <w:rFonts w:ascii="Arial" w:hAnsi="Arial" w:cs="Arial"/>
+          <w:b/>
+          <w:sz w:val="24"/>
+          <w:szCs w:val="24"/>
+        </w:rPr>
+      </w:pPr>
+      <w:r>
+        <w:rPr>
+          <w:rFonts w:ascii="Arial" w:hAnsi="Arial" w:cs="Arial"/>
+          <w:b/>
+          <w:noProof/>
+          <w:sz w:val="24"/>
+          <w:szCs w:val="24"/>
+          <w:lang w:eastAsia="pt-BR"/>
         </w:rPr>
         <w:drawing>
-          <wp:inline distT="0" distB="0" distL="0" distR="0" wp14:anchorId="3ADAD4D7" wp14:editId="13C22D75">
-            <wp:extent cx="5760085" cy="1803400"/>
-            <wp:effectExtent l="0" t="0" r="0" b="6350"/>
-            <wp:docPr id="9" name="Imagem 9"/>
+          <wp:inline distT="0" distB="0" distL="0" distR="0" wp14:anchorId="4F5FE750" wp14:editId="4E5FBCAD">
+            <wp:extent cx="5760085" cy="1885950"/>
+            <wp:effectExtent l="0" t="0" r="0" b="0"/>
+            <wp:docPr id="10" name="Imagem 10"/>
             <wp:cNvGraphicFramePr>
               <a:graphicFrameLocks xmlns:a="http://schemas.openxmlformats.org/drawingml/2006/main" noChangeAspect="1"/>
             </wp:cNvGraphicFramePr>
@@ -2139,188 +2393,6 @@
                   <pic:spPr>
                     <a:xfrm>
                       <a:off x="0" y="0"/>
-                      <a:ext cx="5760085" cy="1803400"/>
-                    </a:xfrm>
-                    <a:prstGeom prst="rect">
-                      <a:avLst/>
-                    </a:prstGeom>
-                  </pic:spPr>
-                </pic:pic>
-              </a:graphicData>
-            </a:graphic>
-          </wp:inline>
-        </w:drawing>
-      </w:r>
-    </w:p>
-    <w:p>
-      <w:pPr>
-        <w:pStyle w:val="PargrafodaLista"/>
-        <w:rPr>
-          <w:rFonts w:ascii="Arial" w:hAnsi="Arial" w:cs="Arial"/>
-          <w:b/>
-          <w:sz w:val="24"/>
-          <w:szCs w:val="24"/>
-        </w:rPr>
-      </w:pPr>
-    </w:p>
-    <w:p>
-      <w:pPr>
-        <w:pStyle w:val="PargrafodaLista"/>
-        <w:rPr>
-          <w:rFonts w:ascii="Arial" w:hAnsi="Arial" w:cs="Arial"/>
-          <w:b/>
-          <w:sz w:val="24"/>
-          <w:szCs w:val="24"/>
-        </w:rPr>
-      </w:pPr>
-    </w:p>
-    <w:p>
-      <w:pPr>
-        <w:pStyle w:val="PargrafodaLista"/>
-        <w:rPr>
-          <w:rFonts w:ascii="Arial" w:hAnsi="Arial" w:cs="Arial"/>
-          <w:b/>
-          <w:sz w:val="24"/>
-          <w:szCs w:val="24"/>
-        </w:rPr>
-      </w:pPr>
-    </w:p>
-    <w:p>
-      <w:pPr>
-        <w:pStyle w:val="PargrafodaLista"/>
-        <w:numPr>
-          <w:ilvl w:val="0"/>
-          <w:numId w:val="1"/>
-        </w:numPr>
-        <w:rPr>
-          <w:rFonts w:ascii="Arial" w:hAnsi="Arial" w:cs="Arial"/>
-          <w:b/>
-          <w:sz w:val="24"/>
-          <w:szCs w:val="24"/>
-        </w:rPr>
-      </w:pPr>
-      <w:r>
-        <w:rPr>
-          <w:rFonts w:ascii="Arial" w:hAnsi="Arial" w:cs="Arial"/>
-          <w:b/>
-          <w:sz w:val="24"/>
-          <w:szCs w:val="24"/>
-        </w:rPr>
-        <w:lastRenderedPageBreak/>
-        <w:t>Ferramenta de teste de cobertura</w:t>
-      </w:r>
-    </w:p>
-    <w:p>
-      <w:pPr>
-        <w:pStyle w:val="PargrafodaLista"/>
-        <w:rPr>
-          <w:rFonts w:ascii="Arial" w:hAnsi="Arial" w:cs="Arial"/>
-          <w:b/>
-          <w:sz w:val="24"/>
-          <w:szCs w:val="24"/>
-        </w:rPr>
-      </w:pPr>
-    </w:p>
-    <w:p>
-      <w:pPr>
-        <w:pStyle w:val="PargrafodaLista"/>
-        <w:rPr>
-          <w:rFonts w:ascii="Arial" w:hAnsi="Arial" w:cs="Arial"/>
-          <w:b/>
-          <w:sz w:val="24"/>
-          <w:szCs w:val="24"/>
-        </w:rPr>
-      </w:pPr>
-      <w:r>
-        <w:rPr>
-          <w:rFonts w:ascii="Arial" w:hAnsi="Arial" w:cs="Arial"/>
-          <w:sz w:val="24"/>
-          <w:szCs w:val="24"/>
-        </w:rPr>
-        <w:t>Utilizamos a ferramenta</w:t>
-      </w:r>
-      <w:r>
-        <w:rPr>
-          <w:rFonts w:ascii="Arial" w:hAnsi="Arial" w:cs="Arial"/>
-          <w:b/>
-          <w:sz w:val="24"/>
-          <w:szCs w:val="24"/>
-        </w:rPr>
-        <w:t xml:space="preserve"> </w:t>
-      </w:r>
-      <w:proofErr w:type="spellStart"/>
-      <w:r>
-        <w:rPr>
-          <w:rFonts w:ascii="Arial" w:hAnsi="Arial" w:cs="Arial"/>
-          <w:b/>
-          <w:sz w:val="24"/>
-          <w:szCs w:val="24"/>
-        </w:rPr>
-        <w:t>Eclemma</w:t>
-      </w:r>
-      <w:proofErr w:type="spellEnd"/>
-      <w:r>
-        <w:rPr>
-          <w:rFonts w:ascii="Arial" w:hAnsi="Arial" w:cs="Arial"/>
-          <w:b/>
-          <w:sz w:val="24"/>
-          <w:szCs w:val="24"/>
-        </w:rPr>
-        <w:t>.</w:t>
-      </w:r>
-    </w:p>
-    <w:p>
-      <w:pPr>
-        <w:pStyle w:val="PargrafodaLista"/>
-        <w:rPr>
-          <w:rFonts w:ascii="Arial" w:hAnsi="Arial" w:cs="Arial"/>
-          <w:b/>
-          <w:sz w:val="24"/>
-          <w:szCs w:val="24"/>
-        </w:rPr>
-      </w:pPr>
-    </w:p>
-    <w:p>
-      <w:pPr>
-        <w:pStyle w:val="PargrafodaLista"/>
-        <w:rPr>
-          <w:rFonts w:ascii="Arial" w:hAnsi="Arial" w:cs="Arial"/>
-          <w:b/>
-          <w:sz w:val="24"/>
-          <w:szCs w:val="24"/>
-        </w:rPr>
-      </w:pPr>
-      <w:r>
-        <w:rPr>
-          <w:rFonts w:ascii="Arial" w:hAnsi="Arial" w:cs="Arial"/>
-          <w:b/>
-          <w:sz w:val="24"/>
-          <w:szCs w:val="24"/>
-        </w:rPr>
-        <w:drawing>
-          <wp:inline distT="0" distB="0" distL="0" distR="0" wp14:anchorId="4F5FE750" wp14:editId="4E5FBCAD">
-            <wp:extent cx="5760085" cy="1885950"/>
-            <wp:effectExtent l="0" t="0" r="0" b="0"/>
-            <wp:docPr id="10" name="Imagem 10"/>
-            <wp:cNvGraphicFramePr>
-              <a:graphicFrameLocks xmlns:a="http://schemas.openxmlformats.org/drawingml/2006/main" noChangeAspect="1"/>
-            </wp:cNvGraphicFramePr>
-            <a:graphic xmlns:a="http://schemas.openxmlformats.org/drawingml/2006/main">
-              <a:graphicData uri="http://schemas.openxmlformats.org/drawingml/2006/picture">
-                <pic:pic xmlns:pic="http://schemas.openxmlformats.org/drawingml/2006/picture">
-                  <pic:nvPicPr>
-                    <pic:cNvPr id="1" name=""/>
-                    <pic:cNvPicPr/>
-                  </pic:nvPicPr>
-                  <pic:blipFill>
-                    <a:blip r:embed="rId29"/>
-                    <a:stretch>
-                      <a:fillRect/>
-                    </a:stretch>
-                  </pic:blipFill>
-                  <pic:spPr>
-                    <a:xfrm>
-                      <a:off x="0" y="0"/>
                       <a:ext cx="5760085" cy="1885950"/>
                     </a:xfrm>
                     <a:prstGeom prst="rect">
@@ -2460,8 +2532,62 @@
           <w:sz w:val="24"/>
           <w:szCs w:val="24"/>
         </w:rPr>
-        <w:t xml:space="preserve"> IDE para o Mozilla Firefox.</w:t>
-      </w:r>
+        <w:t xml:space="preserve"> IDE para o Mozilla Firefox</w:t>
+      </w:r>
+      <w:r>
+        <w:rPr>
+          <w:rFonts w:ascii="Arial" w:hAnsi="Arial" w:cs="Arial"/>
+          <w:sz w:val="24"/>
+          <w:szCs w:val="24"/>
+        </w:rPr>
+        <w:t xml:space="preserve"> e tamb</w:t>
+      </w:r>
+      <w:r>
+        <w:rPr>
+          <w:rFonts w:ascii="Arial" w:hAnsi="Arial" w:cs="Arial"/>
+          <w:sz w:val="24"/>
+          <w:szCs w:val="24"/>
+        </w:rPr>
+        <w:t xml:space="preserve">ém usando o </w:t>
+      </w:r>
+      <w:proofErr w:type="spellStart"/>
+      <w:r>
+        <w:rPr>
+          <w:rFonts w:ascii="Arial" w:hAnsi="Arial" w:cs="Arial"/>
+          <w:sz w:val="24"/>
+          <w:szCs w:val="24"/>
+        </w:rPr>
+        <w:t>WebDrive</w:t>
+      </w:r>
+      <w:proofErr w:type="spellEnd"/>
+      <w:r>
+        <w:rPr>
+          <w:rFonts w:ascii="Arial" w:hAnsi="Arial" w:cs="Arial"/>
+          <w:sz w:val="24"/>
+          <w:szCs w:val="24"/>
+        </w:rPr>
+        <w:t xml:space="preserve"> do </w:t>
+      </w:r>
+      <w:proofErr w:type="spellStart"/>
+      <w:r>
+        <w:rPr>
+          <w:rFonts w:ascii="Arial" w:hAnsi="Arial" w:cs="Arial"/>
+          <w:sz w:val="24"/>
+          <w:szCs w:val="24"/>
+        </w:rPr>
+        <w:t>firefox</w:t>
+      </w:r>
+      <w:proofErr w:type="spellEnd"/>
+      <w:r>
+        <w:rPr>
+          <w:rFonts w:ascii="Arial" w:hAnsi="Arial" w:cs="Arial"/>
+          <w:sz w:val="24"/>
+          <w:szCs w:val="24"/>
+        </w:rPr>
+        <w:t>.</w:t>
+      </w:r>
+      <w:bookmarkStart w:id="0" w:name="_GoBack"/>
+      <w:bookmarkEnd w:id="0"/>
     </w:p>
     <w:p>
       <w:pPr>
@@ -2495,7 +2621,7 @@
       </w:pPr>
     </w:p>
     <w:sectPr>
-      <w:headerReference w:type="default" r:id="rId30"/>
+      <w:headerReference w:type="default" r:id="rId29"/>
       <w:pgSz w:w="11906" w:h="16838"/>
       <w:pgMar w:top="1701" w:right="1134" w:bottom="1134" w:left="1701" w:header="709" w:footer="709" w:gutter="0"/>
       <w:cols w:space="708"/>
@@ -2586,7 +2712,7 @@
           <w:rPr>
             <w:noProof/>
           </w:rPr>
-          <w:t>15</w:t>
+          <w:t>14</w:t>
         </w:r>
         <w:r>
           <w:fldChar w:fldCharType="end"/>
@@ -2604,7 +2730,7 @@
 
 <file path=word/numbering.xml><?xml version="1.0" encoding="utf-8"?>
 <w:numbering xmlns:wpc="http://schemas.microsoft.com/office/word/2010/wordprocessingCanvas" xmlns:mc="http://schemas.openxmlformats.org/markup-compatibility/2006" xmlns:o="urn:schemas-microsoft-com:office:office" xmlns:r="http://schemas.openxmlformats.org/officeDocument/2006/relationships" xmlns:m="http://schemas.openxmlformats.org/officeDocument/2006/math" xmlns:v="urn:schemas-microsoft-com:vml" xmlns:wp14="http://schemas.microsoft.com/office/word/2010/wordprocessingDrawing" xmlns:wp="http://schemas.openxmlformats.org/drawingml/2006/wordprocessingDrawing" xmlns:w10="urn:schemas-microsoft-com:office:word" xmlns:w="http://schemas.openxmlformats.org/wordprocessingml/2006/main" xmlns:w14="http://schemas.microsoft.com/office/word/2010/wordml" xmlns:w15="http://schemas.microsoft.com/office/word/2012/wordml" xmlns:wpg="http://schemas.microsoft.com/office/word/2010/wordprocessingGroup" xmlns:wpi="http://schemas.microsoft.com/office/word/2010/wordprocessingInk" xmlns:wne="http://schemas.microsoft.com/office/word/2006/wordml" xmlns:wps="http://schemas.microsoft.com/office/word/2010/wordprocessingShape" mc:Ignorable="w14 w15 wp14">
-  <w:abstractNum w:abstractNumId="0">
+  <w:abstractNum w:abstractNumId="0" w15:restartNumberingAfterBreak="0">
     <w:nsid w:val="4D422048"/>
     <w:multiLevelType w:val="hybridMultilevel"/>
     <w:tmpl w:val="79BEF58E"/>
@@ -3517,7 +3643,7 @@
 </file>
 
 <file path=customXml/itemProps1.xml><?xml version="1.0" encoding="utf-8"?>
-<ds:datastoreItem xmlns:ds="http://schemas.openxmlformats.org/officeDocument/2006/customXml" ds:itemID="{C48478C9-5A2A-42F0-A585-2F3F18D3ED1B}">
+<ds:datastoreItem xmlns:ds="http://schemas.openxmlformats.org/officeDocument/2006/customXml" ds:itemID="{D6D85250-9838-4615-9E03-3FDE5D2CC6A0}">
   <ds:schemaRefs>
     <ds:schemaRef ds:uri="http://schemas.openxmlformats.org/officeDocument/2006/bibliography"/>
   </ds:schemaRefs>

</xml_diff>